<commit_message>
fehlenden Statusberichte uploaded #9,#10,#11
</commit_message>
<xml_diff>
--- a/documents/BA.planning.Projektstatusbericht#08.docx
+++ b/documents/BA.planning.Projektstatusbericht#08.docx
@@ -284,7 +284,7 @@
           <w:rFonts w:cs="Helvetica"/>
           <w:lang w:val="de-DE"/>
         </w:rPr>
-        <w:t>7</w:t>
+        <w:t>8</w:t>
       </w:r>
       <w:r>
         <w:rPr>
@@ -726,6 +726,13 @@
                 <w:lang w:val="de-DE"/>
               </w:rPr>
             </w:pPr>
+            <w:r>
+              <w:rPr>
+                <w:rFonts w:ascii="Consolas" w:hAnsi="Consolas" w:cs="Helvetica"/>
+                <w:lang w:val="de-DE"/>
+              </w:rPr>
+              <w:t>2</w:t>
+            </w:r>
           </w:p>
         </w:tc>
         <w:tc>
@@ -810,6 +817,13 @@
                 <w:lang w:val="de-DE"/>
               </w:rPr>
             </w:pPr>
+            <w:r>
+              <w:rPr>
+                <w:rFonts w:ascii="Consolas" w:hAnsi="Consolas" w:cs="Helvetica"/>
+                <w:lang w:val="de-DE"/>
+              </w:rPr>
+              <w:t>2</w:t>
+            </w:r>
           </w:p>
         </w:tc>
         <w:tc>
@@ -899,6 +913,13 @@
                 <w:lang w:val="de-DE"/>
               </w:rPr>
             </w:pPr>
+            <w:r>
+              <w:rPr>
+                <w:rFonts w:ascii="Consolas" w:hAnsi="Consolas" w:cs="Helvetica"/>
+                <w:lang w:val="de-DE"/>
+              </w:rPr>
+              <w:t>4</w:t>
+            </w:r>
           </w:p>
         </w:tc>
         <w:tc>
@@ -983,6 +1004,13 @@
                 <w:lang w:val="de-DE"/>
               </w:rPr>
             </w:pPr>
+            <w:r>
+              <w:rPr>
+                <w:rFonts w:ascii="Consolas" w:hAnsi="Consolas" w:cs="Helvetica"/>
+                <w:lang w:val="de-DE"/>
+              </w:rPr>
+              <w:t>4</w:t>
+            </w:r>
           </w:p>
         </w:tc>
         <w:tc>

</xml_diff>